<commit_message>
Code cleanup. Fixed the problem in the lexical analyzer when a line contains an isolated label
</commit_message>
<xml_diff>
--- a/doc/Convenções numéricas.docx
+++ b/doc/Convenções numéricas.docx
@@ -41,7 +41,23 @@
           <w:sz w:val="24"/>
           <w:lang w:val="pt-BR"/>
         </w:rPr>
-        <w:t>Este documento descreve as convenções numéricas adotadas pelo analisador léxico na representação de imediatos nas bases binária, octal, decimal e hexadecimal.</w:t>
+        <w:t>Este documento descreve as convenções numéricas adotadas pelo analisador léxico na representação de imediatos nas bases</w:t>
+      </w:r>
+      <w:r>
+        <w:rPr>
+          <w:sz w:val="24"/>
+          <w:lang w:val="pt-BR"/>
+        </w:rPr>
+        <w:t xml:space="preserve"> </w:t>
+      </w:r>
+      <w:bookmarkStart w:id="0" w:name="_GoBack"/>
+      <w:bookmarkEnd w:id="0"/>
+      <w:r>
+        <w:rPr>
+          <w:sz w:val="24"/>
+          <w:lang w:val="pt-BR"/>
+        </w:rPr>
+        <w:t>octal, decimal e hexadecimal.</w:t>
       </w:r>
     </w:p>
     <w:p>
@@ -68,30 +84,46 @@
           <w:sz w:val="28"/>
           <w:lang w:val="pt-BR"/>
         </w:rPr>
-        <w:t>Binário:</w:t>
-      </w:r>
-    </w:p>
-    <w:p>
-      <w:pPr>
-        <w:jc w:val="both"/>
-        <w:rPr>
-          <w:sz w:val="24"/>
-          <w:lang w:val="pt-BR"/>
-        </w:rPr>
-      </w:pPr>
-      <w:r>
-        <w:rPr>
-          <w:sz w:val="24"/>
-          <w:lang w:val="pt-BR"/>
-        </w:rPr>
-        <w:t>Inicia-se com os caracteres 0b (ou 0B) seguidos de uma sequencia de d</w:t>
-      </w:r>
-      <w:r>
-        <w:rPr>
-          <w:sz w:val="24"/>
-          <w:lang w:val="pt-BR"/>
-        </w:rPr>
-        <w:t>í</w:t>
+        <w:t>Octal:</w:t>
+      </w:r>
+    </w:p>
+    <w:p>
+      <w:pPr>
+        <w:jc w:val="both"/>
+        <w:rPr>
+          <w:sz w:val="24"/>
+          <w:lang w:val="pt-BR"/>
+        </w:rPr>
+      </w:pPr>
+      <w:r>
+        <w:rPr>
+          <w:sz w:val="24"/>
+          <w:lang w:val="pt-BR"/>
+        </w:rPr>
+        <w:t xml:space="preserve">Inicia-se com o digito </w:t>
+      </w:r>
+      <w:proofErr w:type="gramStart"/>
+      <w:r>
+        <w:rPr>
+          <w:sz w:val="24"/>
+          <w:lang w:val="pt-BR"/>
+        </w:rPr>
+        <w:t>0</w:t>
+      </w:r>
+      <w:proofErr w:type="gramEnd"/>
+      <w:r>
+        <w:rPr>
+          <w:sz w:val="24"/>
+          <w:lang w:val="pt-BR"/>
+        </w:rPr>
+        <w:t xml:space="preserve"> seguido</w:t>
+      </w:r>
+      <w:r>
+        <w:rPr>
+          <w:sz w:val="24"/>
+          <w:lang w:val="pt-BR"/>
+        </w:rPr>
+        <w:t xml:space="preserve"> de uma sequencia de dí</w:t>
       </w:r>
       <w:r>
         <w:rPr>
@@ -131,10 +163,8 @@
           <w:lang w:val="pt-BR"/>
         </w:rPr>
         <w:tab/>
-        <w:t>0b1001010</w:t>
-      </w:r>
-      <w:bookmarkStart w:id="0" w:name="_GoBack"/>
-      <w:bookmarkEnd w:id="0"/>
+        <w:t>0112</w:t>
+      </w:r>
     </w:p>
     <w:p>
       <w:pPr>
@@ -160,280 +190,115 @@
           <w:sz w:val="28"/>
           <w:lang w:val="pt-BR"/>
         </w:rPr>
-        <w:t>Octal</w:t>
-      </w:r>
-      <w:r>
+        <w:t>Decimal:</w:t>
+      </w:r>
+    </w:p>
+    <w:p>
+      <w:pPr>
+        <w:jc w:val="both"/>
+        <w:rPr>
+          <w:sz w:val="24"/>
+          <w:lang w:val="pt-BR"/>
+        </w:rPr>
+      </w:pPr>
+      <w:r>
+        <w:rPr>
+          <w:sz w:val="24"/>
+          <w:lang w:val="pt-BR"/>
+        </w:rPr>
+        <w:t xml:space="preserve">Sequencia de dígitos decimais sem iniciar com o dígito </w:t>
+      </w:r>
+      <w:proofErr w:type="gramStart"/>
+      <w:r>
+        <w:rPr>
+          <w:sz w:val="24"/>
+          <w:lang w:val="pt-BR"/>
+        </w:rPr>
+        <w:t>0</w:t>
+      </w:r>
+      <w:proofErr w:type="gramEnd"/>
+      <w:r>
+        <w:rPr>
+          <w:sz w:val="24"/>
+          <w:lang w:val="pt-BR"/>
+        </w:rPr>
+        <w:t>.</w:t>
+      </w:r>
+    </w:p>
+    <w:p>
+      <w:pPr>
+        <w:jc w:val="both"/>
+        <w:rPr>
+          <w:sz w:val="24"/>
+          <w:lang w:val="pt-BR"/>
+        </w:rPr>
+      </w:pPr>
+      <w:proofErr w:type="spellStart"/>
+      <w:r>
+        <w:rPr>
+          <w:sz w:val="24"/>
+          <w:lang w:val="pt-BR"/>
+        </w:rPr>
+        <w:t>Ex</w:t>
+      </w:r>
+      <w:proofErr w:type="spellEnd"/>
+      <w:r>
+        <w:rPr>
+          <w:sz w:val="24"/>
+          <w:lang w:val="pt-BR"/>
+        </w:rPr>
+        <w:t>:</w:t>
+      </w:r>
+      <w:r>
+        <w:rPr>
+          <w:sz w:val="24"/>
+          <w:lang w:val="pt-BR"/>
+        </w:rPr>
+        <w:tab/>
+        <w:t>74</w:t>
+      </w:r>
+    </w:p>
+    <w:p>
+      <w:pPr>
+        <w:jc w:val="both"/>
+        <w:rPr>
+          <w:sz w:val="24"/>
+          <w:lang w:val="pt-BR"/>
+        </w:rPr>
+      </w:pPr>
+    </w:p>
+    <w:p>
+      <w:pPr>
+        <w:jc w:val="both"/>
         <w:rPr>
           <w:b/>
           <w:sz w:val="28"/>
           <w:lang w:val="pt-BR"/>
         </w:rPr>
-        <w:t>:</w:t>
-      </w:r>
-    </w:p>
-    <w:p>
-      <w:pPr>
-        <w:jc w:val="both"/>
-        <w:rPr>
-          <w:sz w:val="24"/>
-          <w:lang w:val="pt-BR"/>
-        </w:rPr>
-      </w:pPr>
-      <w:r>
-        <w:rPr>
-          <w:sz w:val="24"/>
-          <w:lang w:val="pt-BR"/>
-        </w:rPr>
-        <w:t xml:space="preserve">Inicia-se com o digito </w:t>
-      </w:r>
-      <w:proofErr w:type="gramStart"/>
-      <w:r>
-        <w:rPr>
-          <w:sz w:val="24"/>
-          <w:lang w:val="pt-BR"/>
-        </w:rPr>
-        <w:t>0</w:t>
-      </w:r>
-      <w:proofErr w:type="gramEnd"/>
-      <w:r>
-        <w:rPr>
-          <w:sz w:val="24"/>
-          <w:lang w:val="pt-BR"/>
-        </w:rPr>
-        <w:t xml:space="preserve"> </w:t>
-      </w:r>
-      <w:r>
-        <w:rPr>
-          <w:sz w:val="24"/>
-          <w:lang w:val="pt-BR"/>
-        </w:rPr>
-        <w:t>seguido</w:t>
-      </w:r>
-      <w:r>
-        <w:rPr>
-          <w:sz w:val="24"/>
-          <w:lang w:val="pt-BR"/>
-        </w:rPr>
-        <w:t xml:space="preserve"> de uma sequencia de dí</w:t>
-      </w:r>
-      <w:r>
-        <w:rPr>
-          <w:sz w:val="24"/>
-          <w:lang w:val="pt-BR"/>
-        </w:rPr>
-        <w:t>gitos.</w:t>
-      </w:r>
-    </w:p>
-    <w:p>
-      <w:pPr>
-        <w:jc w:val="both"/>
-        <w:rPr>
-          <w:sz w:val="24"/>
-          <w:lang w:val="pt-BR"/>
-        </w:rPr>
-      </w:pPr>
-      <w:proofErr w:type="spellStart"/>
-      <w:r>
-        <w:rPr>
-          <w:sz w:val="24"/>
-          <w:lang w:val="pt-BR"/>
-        </w:rPr>
-        <w:t>Ex</w:t>
-      </w:r>
-      <w:proofErr w:type="spellEnd"/>
-      <w:r>
-        <w:rPr>
-          <w:sz w:val="24"/>
-          <w:lang w:val="pt-BR"/>
-        </w:rPr>
-        <w:t>:</w:t>
-      </w:r>
-      <w:r>
-        <w:rPr>
-          <w:sz w:val="24"/>
-          <w:lang w:val="pt-BR"/>
-        </w:rPr>
-        <w:tab/>
-        <w:t>0112</w:t>
-      </w:r>
-    </w:p>
-    <w:p>
-      <w:pPr>
-        <w:jc w:val="both"/>
-        <w:rPr>
-          <w:sz w:val="24"/>
-          <w:lang w:val="pt-BR"/>
-        </w:rPr>
-      </w:pPr>
-    </w:p>
-    <w:p>
-      <w:pPr>
-        <w:jc w:val="both"/>
+      </w:pPr>
+      <w:r>
         <w:rPr>
           <w:b/>
           <w:sz w:val="28"/>
           <w:lang w:val="pt-BR"/>
         </w:rPr>
-      </w:pPr>
-      <w:r>
-        <w:rPr>
-          <w:b/>
-          <w:sz w:val="28"/>
-          <w:lang w:val="pt-BR"/>
-        </w:rPr>
-        <w:t>Decimal</w:t>
-      </w:r>
-      <w:r>
-        <w:rPr>
-          <w:b/>
-          <w:sz w:val="28"/>
-          <w:lang w:val="pt-BR"/>
-        </w:rPr>
-        <w:t>:</w:t>
-      </w:r>
-    </w:p>
-    <w:p>
-      <w:pPr>
-        <w:jc w:val="both"/>
-        <w:rPr>
-          <w:sz w:val="24"/>
-          <w:lang w:val="pt-BR"/>
-        </w:rPr>
-      </w:pPr>
-      <w:r>
-        <w:rPr>
-          <w:sz w:val="24"/>
-          <w:lang w:val="pt-BR"/>
-        </w:rPr>
-        <w:t xml:space="preserve">Sequencia de dígitos decimais sem iniciar com o dígito </w:t>
-      </w:r>
-      <w:proofErr w:type="gramStart"/>
-      <w:r>
-        <w:rPr>
-          <w:sz w:val="24"/>
-          <w:lang w:val="pt-BR"/>
-        </w:rPr>
-        <w:t>0</w:t>
-      </w:r>
-      <w:proofErr w:type="gramEnd"/>
-      <w:r>
-        <w:rPr>
-          <w:sz w:val="24"/>
-          <w:lang w:val="pt-BR"/>
-        </w:rPr>
-        <w:t>.</w:t>
-      </w:r>
-    </w:p>
-    <w:p>
-      <w:pPr>
-        <w:jc w:val="both"/>
-        <w:rPr>
-          <w:sz w:val="24"/>
-          <w:lang w:val="pt-BR"/>
-        </w:rPr>
-      </w:pPr>
-      <w:proofErr w:type="spellStart"/>
-      <w:r>
-        <w:rPr>
-          <w:sz w:val="24"/>
-          <w:lang w:val="pt-BR"/>
-        </w:rPr>
-        <w:t>Ex</w:t>
-      </w:r>
-      <w:proofErr w:type="spellEnd"/>
-      <w:r>
-        <w:rPr>
-          <w:sz w:val="24"/>
-          <w:lang w:val="pt-BR"/>
-        </w:rPr>
-        <w:t>:</w:t>
-      </w:r>
-      <w:r>
-        <w:rPr>
-          <w:sz w:val="24"/>
-          <w:lang w:val="pt-BR"/>
-        </w:rPr>
-        <w:tab/>
-        <w:t>74</w:t>
-      </w:r>
-    </w:p>
-    <w:p>
-      <w:pPr>
-        <w:jc w:val="both"/>
-        <w:rPr>
-          <w:sz w:val="24"/>
-          <w:lang w:val="pt-BR"/>
-        </w:rPr>
-      </w:pPr>
-    </w:p>
-    <w:p>
-      <w:pPr>
-        <w:jc w:val="both"/>
-        <w:rPr>
-          <w:b/>
-          <w:sz w:val="28"/>
-          <w:lang w:val="pt-BR"/>
-        </w:rPr>
-      </w:pPr>
-      <w:r>
-        <w:rPr>
-          <w:b/>
-          <w:sz w:val="28"/>
-          <w:lang w:val="pt-BR"/>
-        </w:rPr>
-        <w:t>Hexadecimal</w:t>
-      </w:r>
-      <w:r>
-        <w:rPr>
-          <w:b/>
-          <w:sz w:val="28"/>
-          <w:lang w:val="pt-BR"/>
-        </w:rPr>
-        <w:t>:</w:t>
-      </w:r>
-    </w:p>
-    <w:p>
-      <w:pPr>
-        <w:jc w:val="both"/>
-        <w:rPr>
-          <w:sz w:val="24"/>
-          <w:lang w:val="pt-BR"/>
-        </w:rPr>
-      </w:pPr>
-      <w:r>
-        <w:rPr>
-          <w:sz w:val="24"/>
-          <w:lang w:val="pt-BR"/>
-        </w:rPr>
-        <w:t>Inicia-se com os c</w:t>
-      </w:r>
-      <w:r>
-        <w:rPr>
-          <w:sz w:val="24"/>
-          <w:lang w:val="pt-BR"/>
-        </w:rPr>
-        <w:t>aracteres 0x</w:t>
-      </w:r>
-      <w:r>
-        <w:rPr>
-          <w:sz w:val="24"/>
-          <w:lang w:val="pt-BR"/>
-        </w:rPr>
-        <w:t xml:space="preserve"> (ou 0</w:t>
-      </w:r>
-      <w:r>
-        <w:rPr>
-          <w:sz w:val="24"/>
-          <w:lang w:val="pt-BR"/>
-        </w:rPr>
-        <w:t>X</w:t>
-      </w:r>
-      <w:r>
-        <w:rPr>
-          <w:sz w:val="24"/>
-          <w:lang w:val="pt-BR"/>
-        </w:rPr>
-        <w:t>)</w:t>
+        <w:t>Hexadecimal:</w:t>
+      </w:r>
+    </w:p>
+    <w:p>
+      <w:pPr>
+        <w:jc w:val="both"/>
+        <w:rPr>
+          <w:sz w:val="24"/>
+          <w:lang w:val="pt-BR"/>
+        </w:rPr>
+      </w:pPr>
+      <w:r>
+        <w:rPr>
+          <w:sz w:val="24"/>
+          <w:lang w:val="pt-BR"/>
+        </w:rPr>
+        <w:t>Inicia-se com os caracteres 0x (ou 0X)</w:t>
       </w:r>
       <w:r>
         <w:rPr>

</xml_diff>